<commit_message>
Added Scrum meeting week 6
</commit_message>
<xml_diff>
--- a/Scrum_meetings/SCRUM-MEETING-W3.docx
+++ b/Scrum_meetings/SCRUM-MEETING-W3.docx
@@ -20,7 +20,13 @@
         <w:t> </w:t>
       </w:r>
       <w:r>
-        <w:t>SCRUM MEETING WEEK ()</w:t>
+        <w:t>SCRUM MEETING WEEK (</w:t>
+      </w:r>
+      <w:r>
+        <w:t>6</w:t>
+      </w:r>
+      <w:r>
+        <w:t>)</w:t>
       </w:r>
     </w:p>
     <w:p>
@@ -92,7 +98,7 @@
           <w:szCs w:val="34"/>
         </w:rPr>
         <w:drawing>
-          <wp:inline distT="0" distB="0" distL="0" distR="0" wp14:anchorId="79682000" wp14:editId="2AA0A4C6">
+          <wp:inline distT="0" distB="0" distL="0" distR="0" wp14:anchorId="5713F9DA" wp14:editId="68E5DC9D">
             <wp:extent cx="157163" cy="157163"/>
             <wp:effectExtent l="0" t="0" r="0" b="0"/>
             <wp:docPr id="1499542647" name="Picture 4" descr=":white_check_mark:"/>
@@ -290,6 +296,12 @@
               </w:rPr>
               <w:t>​​</w:t>
             </w:r>
+            <w:r>
+              <w:rPr>
+                <w:rFonts w:ascii="Times New Roman" w:eastAsia="Times New Roman" w:hAnsi="Times New Roman" w:cs="Times New Roman"/>
+              </w:rPr>
+              <w:t>Went through our UML diagrams and come up with possible revisions.</w:t>
+            </w:r>
           </w:p>
           <w:p>
             <w:pPr>
@@ -344,6 +356,12 @@
               </w:rPr>
               <w:t>​​</w:t>
             </w:r>
+            <w:r>
+              <w:rPr>
+                <w:rFonts w:ascii="Times New Roman" w:eastAsia="Times New Roman" w:hAnsi="Times New Roman" w:cs="Times New Roman"/>
+              </w:rPr>
+              <w:t xml:space="preserve">Collected everything to submit for the submission doc. Committed all updated documents to GitHub.                                                                  </w:t>
+            </w:r>
           </w:p>
         </w:tc>
         <w:tc>
@@ -362,6 +380,12 @@
                 <w:rFonts w:ascii="Times New Roman" w:eastAsia="Times New Roman" w:hAnsi="Times New Roman" w:cs="Times New Roman"/>
               </w:rPr>
               <w:t>​​</w:t>
+            </w:r>
+            <w:r>
+              <w:rPr>
+                <w:rFonts w:ascii="Times New Roman" w:eastAsia="Times New Roman" w:hAnsi="Times New Roman" w:cs="Times New Roman"/>
+              </w:rPr>
+              <w:t>Submit M2, start thinking about development.</w:t>
             </w:r>
           </w:p>
         </w:tc>
@@ -436,7 +460,7 @@
           <w:szCs w:val="34"/>
         </w:rPr>
         <w:drawing>
-          <wp:inline distT="0" distB="0" distL="0" distR="0">
+          <wp:inline distT="0" distB="0" distL="0" distR="0" wp14:anchorId="1FFBA6E7" wp14:editId="49D41992">
             <wp:extent cx="171450" cy="171450"/>
             <wp:effectExtent l="0" t="0" r="6350" b="6350"/>
             <wp:docPr id="922092399" name="Picture 3" descr=":busts_in_silhouette:"/>
@@ -619,14 +643,14 @@
                 <w:rFonts w:ascii="Times New Roman" w:eastAsia="Times New Roman" w:hAnsi="Times New Roman" w:cs="Times New Roman"/>
                 <w:spacing w:val="-1"/>
               </w:rPr>
-              <w:t>​​</w:t>
-            </w:r>
-            <w:r>
-              <w:rPr>
-                <w:rFonts w:ascii="Times New Roman" w:eastAsia="Times New Roman" w:hAnsi="Times New Roman" w:cs="Times New Roman"/>
-                <w:spacing w:val="-1"/>
-              </w:rPr>
-              <w:t xml:space="preserve"> </w:t>
+              <w:t xml:space="preserve">​​ </w:t>
+            </w:r>
+            <w:r>
+              <w:rPr>
+                <w:rFonts w:ascii="Times New Roman" w:eastAsia="Times New Roman" w:hAnsi="Times New Roman" w:cs="Times New Roman"/>
+                <w:spacing w:val="-1"/>
+              </w:rPr>
+              <w:t xml:space="preserve">Syed Aamir Ahmed </w:t>
             </w:r>
           </w:p>
         </w:tc>
@@ -647,14 +671,14 @@
                 <w:rFonts w:ascii="Times New Roman" w:eastAsia="Times New Roman" w:hAnsi="Times New Roman" w:cs="Times New Roman"/>
                 <w:spacing w:val="-1"/>
               </w:rPr>
-              <w:t>​​</w:t>
-            </w:r>
-            <w:r>
-              <w:rPr>
-                <w:rFonts w:ascii="Times New Roman" w:eastAsia="Times New Roman" w:hAnsi="Times New Roman" w:cs="Times New Roman"/>
-                <w:spacing w:val="-1"/>
-              </w:rPr>
-              <w:t xml:space="preserve"> </w:t>
+              <w:t xml:space="preserve">​​ </w:t>
+            </w:r>
+            <w:r>
+              <w:rPr>
+                <w:rFonts w:ascii="Times New Roman" w:eastAsia="Times New Roman" w:hAnsi="Times New Roman" w:cs="Times New Roman"/>
+                <w:spacing w:val="-1"/>
+              </w:rPr>
+              <w:t>Assigning issues based on feedback/ changes to UML</w:t>
             </w:r>
           </w:p>
         </w:tc>
@@ -674,6 +698,13 @@
                 <w:spacing w:val="-1"/>
               </w:rPr>
             </w:pPr>
+            <w:r>
+              <w:rPr>
+                <w:rFonts w:ascii="Times New Roman" w:eastAsia="Times New Roman" w:hAnsi="Times New Roman" w:cs="Times New Roman"/>
+                <w:spacing w:val="-1"/>
+              </w:rPr>
+              <w:t xml:space="preserve"> Regan Van Nguyen</w:t>
+            </w:r>
           </w:p>
         </w:tc>
         <w:tc>
@@ -687,6 +718,13 @@
                 <w:spacing w:val="-1"/>
               </w:rPr>
             </w:pPr>
+            <w:r>
+              <w:rPr>
+                <w:rFonts w:ascii="Times New Roman" w:eastAsia="Times New Roman" w:hAnsi="Times New Roman" w:cs="Times New Roman"/>
+                <w:spacing w:val="-1"/>
+              </w:rPr>
+              <w:t xml:space="preserve"> Draw new UML diagram</w:t>
+            </w:r>
           </w:p>
         </w:tc>
       </w:tr>
@@ -705,6 +743,13 @@
                 <w:spacing w:val="-1"/>
               </w:rPr>
             </w:pPr>
+            <w:r>
+              <w:rPr>
+                <w:rFonts w:ascii="Times New Roman" w:eastAsia="Times New Roman" w:hAnsi="Times New Roman" w:cs="Times New Roman"/>
+                <w:spacing w:val="-1"/>
+              </w:rPr>
+              <w:t xml:space="preserve"> Devstutya Pandey</w:t>
+            </w:r>
           </w:p>
         </w:tc>
         <w:tc>
@@ -718,6 +763,13 @@
                 <w:spacing w:val="-1"/>
               </w:rPr>
             </w:pPr>
+            <w:r>
+              <w:rPr>
+                <w:rFonts w:ascii="Times New Roman" w:eastAsia="Times New Roman" w:hAnsi="Times New Roman" w:cs="Times New Roman"/>
+                <w:spacing w:val="-1"/>
+              </w:rPr>
+              <w:t xml:space="preserve"> Update user stories and compile submission doc.</w:t>
+            </w:r>
           </w:p>
         </w:tc>
       </w:tr>
@@ -736,6 +788,13 @@
                 <w:spacing w:val="-1"/>
               </w:rPr>
             </w:pPr>
+            <w:r>
+              <w:rPr>
+                <w:rFonts w:ascii="Times New Roman" w:eastAsia="Times New Roman" w:hAnsi="Times New Roman" w:cs="Times New Roman"/>
+                <w:spacing w:val="-1"/>
+              </w:rPr>
+              <w:t xml:space="preserve"> Aaron Banerjee</w:t>
+            </w:r>
           </w:p>
         </w:tc>
         <w:tc>
@@ -749,6 +808,20 @@
                 <w:spacing w:val="-1"/>
               </w:rPr>
             </w:pPr>
+            <w:r>
+              <w:rPr>
+                <w:rFonts w:ascii="Times New Roman" w:eastAsia="Times New Roman" w:hAnsi="Times New Roman" w:cs="Times New Roman"/>
+                <w:spacing w:val="-1"/>
+              </w:rPr>
+              <w:t xml:space="preserve"> Update DFD and </w:t>
+            </w:r>
+            <w:r>
+              <w:rPr>
+                <w:rFonts w:ascii="Times New Roman" w:eastAsia="Times New Roman" w:hAnsi="Times New Roman" w:cs="Times New Roman"/>
+                <w:spacing w:val="-1"/>
+              </w:rPr>
+              <w:t>close issues after checking with team.</w:t>
+            </w:r>
           </w:p>
         </w:tc>
       </w:tr>
@@ -767,6 +840,13 @@
                 <w:spacing w:val="-1"/>
               </w:rPr>
             </w:pPr>
+            <w:r>
+              <w:rPr>
+                <w:rFonts w:ascii="Times New Roman" w:eastAsia="Times New Roman" w:hAnsi="Times New Roman" w:cs="Times New Roman"/>
+                <w:spacing w:val="-1"/>
+              </w:rPr>
+              <w:t xml:space="preserve"> Om Mistry</w:t>
+            </w:r>
           </w:p>
         </w:tc>
         <w:tc>
@@ -780,6 +860,13 @@
                 <w:spacing w:val="-1"/>
               </w:rPr>
             </w:pPr>
+            <w:r>
+              <w:rPr>
+                <w:rFonts w:ascii="Times New Roman" w:eastAsia="Times New Roman" w:hAnsi="Times New Roman" w:cs="Times New Roman"/>
+                <w:spacing w:val="-1"/>
+              </w:rPr>
+              <w:t xml:space="preserve"> Redrew use case diagram.</w:t>
+            </w:r>
           </w:p>
         </w:tc>
       </w:tr>
@@ -894,7 +981,7 @@
           <w:szCs w:val="34"/>
         </w:rPr>
         <w:drawing>
-          <wp:inline distT="0" distB="0" distL="0" distR="0">
+          <wp:inline distT="0" distB="0" distL="0" distR="0" wp14:anchorId="42F4062A" wp14:editId="3DC5016A">
             <wp:extent cx="185738" cy="185738"/>
             <wp:effectExtent l="0" t="0" r="5080" b="5080"/>
             <wp:docPr id="459473846" name="Picture 2" descr=":pencil2:"/>
@@ -1075,7 +1162,14 @@
                 <w:rFonts w:ascii="Times New Roman" w:eastAsia="Times New Roman" w:hAnsi="Times New Roman" w:cs="Times New Roman"/>
                 <w:spacing w:val="-1"/>
               </w:rPr>
-              <w:t>e.g., Bugs</w:t>
+              <w:t xml:space="preserve"> </w:t>
+            </w:r>
+            <w:r>
+              <w:rPr>
+                <w:rFonts w:ascii="Times New Roman" w:eastAsia="Times New Roman" w:hAnsi="Times New Roman" w:cs="Times New Roman"/>
+                <w:spacing w:val="-1"/>
+              </w:rPr>
+              <w:t>UML and DFD</w:t>
             </w:r>
           </w:p>
         </w:tc>
@@ -1131,6 +1225,13 @@
               </w:rPr>
               <w:t xml:space="preserve"> </w:t>
             </w:r>
+            <w:r>
+              <w:rPr>
+                <w:rFonts w:ascii="Times New Roman" w:eastAsia="Times New Roman" w:hAnsi="Times New Roman" w:cs="Times New Roman"/>
+                <w:spacing w:val="-1"/>
+              </w:rPr>
+              <w:t>7</w:t>
+            </w:r>
           </w:p>
         </w:tc>
       </w:tr>
@@ -1174,6 +1275,13 @@
                 <w:spacing w:val="-1"/>
               </w:rPr>
             </w:pPr>
+            <w:r>
+              <w:rPr>
+                <w:rFonts w:ascii="Times New Roman" w:eastAsia="Times New Roman" w:hAnsi="Times New Roman" w:cs="Times New Roman"/>
+                <w:spacing w:val="-1"/>
+              </w:rPr>
+              <w:t xml:space="preserve"> 10</w:t>
+            </w:r>
           </w:p>
         </w:tc>
       </w:tr>
@@ -1217,6 +1325,13 @@
                 <w:spacing w:val="-1"/>
               </w:rPr>
             </w:pPr>
+            <w:r>
+              <w:rPr>
+                <w:rFonts w:ascii="Times New Roman" w:eastAsia="Times New Roman" w:hAnsi="Times New Roman" w:cs="Times New Roman"/>
+                <w:spacing w:val="-1"/>
+              </w:rPr>
+              <w:t xml:space="preserve"> 100%</w:t>
+            </w:r>
           </w:p>
         </w:tc>
       </w:tr>
@@ -1244,6 +1359,7 @@
                 <w:bCs/>
                 <w:spacing w:val="-1"/>
               </w:rPr>
+              <w:lastRenderedPageBreak/>
               <w:t>Summary</w:t>
             </w:r>
           </w:p>
@@ -1273,6 +1389,13 @@
                 <w:spacing w:val="-1"/>
               </w:rPr>
               <w:t xml:space="preserve"> </w:t>
+            </w:r>
+            <w:r>
+              <w:rPr>
+                <w:rFonts w:ascii="Times New Roman" w:eastAsia="Times New Roman" w:hAnsi="Times New Roman" w:cs="Times New Roman"/>
+                <w:spacing w:val="-1"/>
+              </w:rPr>
+              <w:t>We came up with first drafts for UML, DFD 0 and DFD 1.</w:t>
             </w:r>
           </w:p>
         </w:tc>
@@ -1300,7 +1423,6 @@
           <w:sz w:val="27"/>
           <w:szCs w:val="27"/>
         </w:rPr>
-        <w:lastRenderedPageBreak/>
         <w:t>Details</w:t>
       </w:r>
       <w:r>
@@ -1390,6 +1512,28 @@
               </w:rPr>
               <w:t xml:space="preserve"> </w:t>
             </w:r>
+            <w:r>
+              <w:rPr>
+                <w:rFonts w:ascii="Times New Roman" w:eastAsia="Times New Roman" w:hAnsi="Times New Roman" w:cs="Times New Roman"/>
+                <w:spacing w:val="-1"/>
+              </w:rPr>
+              <w:t>8</w:t>
+            </w:r>
+            <w:r>
+              <w:rPr>
+                <w:rFonts w:ascii="Times New Roman" w:eastAsia="Times New Roman" w:hAnsi="Times New Roman" w:cs="Times New Roman"/>
+                <w:spacing w:val="-1"/>
+                <w:vertAlign w:val="superscript"/>
+              </w:rPr>
+              <w:t>th</w:t>
+            </w:r>
+            <w:r>
+              <w:rPr>
+                <w:rFonts w:ascii="Times New Roman" w:eastAsia="Times New Roman" w:hAnsi="Times New Roman" w:cs="Times New Roman"/>
+                <w:spacing w:val="-1"/>
+              </w:rPr>
+              <w:t xml:space="preserve"> Feb</w:t>
+            </w:r>
           </w:p>
         </w:tc>
       </w:tr>
@@ -1430,6 +1574,28 @@
                 <w:spacing w:val="-1"/>
               </w:rPr>
             </w:pPr>
+            <w:r>
+              <w:rPr>
+                <w:rFonts w:ascii="Times New Roman" w:eastAsia="Times New Roman" w:hAnsi="Times New Roman" w:cs="Times New Roman"/>
+                <w:spacing w:val="-1"/>
+              </w:rPr>
+              <w:t xml:space="preserve"> 15</w:t>
+            </w:r>
+            <w:r>
+              <w:rPr>
+                <w:rFonts w:ascii="Times New Roman" w:eastAsia="Times New Roman" w:hAnsi="Times New Roman" w:cs="Times New Roman"/>
+                <w:spacing w:val="-1"/>
+                <w:vertAlign w:val="superscript"/>
+              </w:rPr>
+              <w:t>th</w:t>
+            </w:r>
+            <w:r>
+              <w:rPr>
+                <w:rFonts w:ascii="Times New Roman" w:eastAsia="Times New Roman" w:hAnsi="Times New Roman" w:cs="Times New Roman"/>
+                <w:spacing w:val="-1"/>
+              </w:rPr>
+              <w:t xml:space="preserve"> Feb</w:t>
+            </w:r>
           </w:p>
         </w:tc>
       </w:tr>
@@ -1484,6 +1650,13 @@
               </w:rPr>
               <w:t xml:space="preserve"> </w:t>
             </w:r>
+            <w:r>
+              <w:rPr>
+                <w:rFonts w:ascii="Times New Roman" w:eastAsia="Times New Roman" w:hAnsi="Times New Roman" w:cs="Times New Roman"/>
+                <w:spacing w:val="-1"/>
+              </w:rPr>
+              <w:t>M2 submission.</w:t>
+            </w:r>
           </w:p>
         </w:tc>
       </w:tr>
@@ -1524,6 +1697,13 @@
                 <w:spacing w:val="-1"/>
               </w:rPr>
             </w:pPr>
+            <w:r>
+              <w:rPr>
+                <w:rFonts w:ascii="Times New Roman" w:eastAsia="Times New Roman" w:hAnsi="Times New Roman" w:cs="Times New Roman"/>
+                <w:spacing w:val="-1"/>
+              </w:rPr>
+              <w:t xml:space="preserve"> 100%</w:t>
+            </w:r>
           </w:p>
         </w:tc>
       </w:tr>
@@ -1564,6 +1744,13 @@
                 <w:spacing w:val="-1"/>
               </w:rPr>
             </w:pPr>
+            <w:r>
+              <w:rPr>
+                <w:rFonts w:ascii="Times New Roman" w:eastAsia="Times New Roman" w:hAnsi="Times New Roman" w:cs="Times New Roman"/>
+                <w:spacing w:val="-1"/>
+              </w:rPr>
+              <w:t xml:space="preserve"> 100%</w:t>
+            </w:r>
           </w:p>
         </w:tc>
       </w:tr>
@@ -1609,67 +1796,74 @@
                 <w:rFonts w:ascii="Times New Roman" w:eastAsia="Times New Roman" w:hAnsi="Times New Roman" w:cs="Times New Roman"/>
                 <w:spacing w:val="-1"/>
               </w:rPr>
-              <w:t xml:space="preserve"> Member 1</w:t>
-            </w:r>
-          </w:p>
-          <w:p>
-            <w:pPr>
-              <w:rPr>
-                <w:rFonts w:ascii="Times New Roman" w:eastAsia="Times New Roman" w:hAnsi="Times New Roman" w:cs="Times New Roman"/>
-                <w:spacing w:val="-1"/>
-              </w:rPr>
-            </w:pPr>
-            <w:r>
-              <w:rPr>
-                <w:rFonts w:ascii="Times New Roman" w:eastAsia="Times New Roman" w:hAnsi="Times New Roman" w:cs="Times New Roman"/>
-                <w:spacing w:val="-1"/>
-              </w:rPr>
-              <w:t xml:space="preserve"> Member 2</w:t>
-            </w:r>
-          </w:p>
-          <w:p>
-            <w:pPr>
-              <w:rPr>
-                <w:rFonts w:ascii="Times New Roman" w:eastAsia="Times New Roman" w:hAnsi="Times New Roman" w:cs="Times New Roman"/>
-                <w:spacing w:val="-1"/>
-              </w:rPr>
-            </w:pPr>
-            <w:r>
-              <w:rPr>
-                <w:rFonts w:ascii="Times New Roman" w:eastAsia="Times New Roman" w:hAnsi="Times New Roman" w:cs="Times New Roman"/>
-                <w:spacing w:val="-1"/>
-              </w:rPr>
-              <w:t xml:space="preserve"> Member 3</w:t>
-            </w:r>
-          </w:p>
-          <w:p>
-            <w:pPr>
-              <w:rPr>
-                <w:rFonts w:ascii="Times New Roman" w:eastAsia="Times New Roman" w:hAnsi="Times New Roman" w:cs="Times New Roman"/>
-                <w:spacing w:val="-1"/>
-              </w:rPr>
-            </w:pPr>
-            <w:r>
-              <w:rPr>
-                <w:rFonts w:ascii="Times New Roman" w:eastAsia="Times New Roman" w:hAnsi="Times New Roman" w:cs="Times New Roman"/>
-                <w:spacing w:val="-1"/>
-              </w:rPr>
-              <w:t xml:space="preserve"> Member 4</w:t>
-            </w:r>
-          </w:p>
-          <w:p>
-            <w:pPr>
-              <w:rPr>
-                <w:rFonts w:ascii="Times New Roman" w:eastAsia="Times New Roman" w:hAnsi="Times New Roman" w:cs="Times New Roman"/>
-                <w:spacing w:val="-1"/>
-              </w:rPr>
-            </w:pPr>
-            <w:r>
-              <w:rPr>
-                <w:rFonts w:ascii="Times New Roman" w:eastAsia="Times New Roman" w:hAnsi="Times New Roman" w:cs="Times New Roman"/>
-                <w:spacing w:val="-1"/>
-              </w:rPr>
-              <w:t xml:space="preserve"> Member 5</w:t>
+              <w:t xml:space="preserve"> </w:t>
+            </w:r>
+            <w:r>
+              <w:rPr>
+                <w:rFonts w:ascii="Times New Roman" w:eastAsia="Times New Roman" w:hAnsi="Times New Roman" w:cs="Times New Roman"/>
+                <w:spacing w:val="-1"/>
+              </w:rPr>
+              <w:t>Syed Aamir Ahmed – 100%</w:t>
+            </w:r>
+          </w:p>
+          <w:p>
+            <w:pPr>
+              <w:rPr>
+                <w:rFonts w:ascii="Times New Roman" w:eastAsia="Times New Roman" w:hAnsi="Times New Roman" w:cs="Times New Roman"/>
+                <w:spacing w:val="-1"/>
+              </w:rPr>
+            </w:pPr>
+            <w:r>
+              <w:rPr>
+                <w:rFonts w:ascii="Times New Roman" w:eastAsia="Times New Roman" w:hAnsi="Times New Roman" w:cs="Times New Roman"/>
+                <w:spacing w:val="-1"/>
+              </w:rPr>
+              <w:t xml:space="preserve"> Devstutya Pandey – 100%</w:t>
+            </w:r>
+          </w:p>
+          <w:p>
+            <w:pPr>
+              <w:rPr>
+                <w:rFonts w:ascii="Times New Roman" w:eastAsia="Times New Roman" w:hAnsi="Times New Roman" w:cs="Times New Roman"/>
+                <w:spacing w:val="-1"/>
+              </w:rPr>
+            </w:pPr>
+            <w:r>
+              <w:rPr>
+                <w:rFonts w:ascii="Times New Roman" w:eastAsia="Times New Roman" w:hAnsi="Times New Roman" w:cs="Times New Roman"/>
+                <w:spacing w:val="-1"/>
+              </w:rPr>
+              <w:t xml:space="preserve"> Om Mistry – 100%</w:t>
+            </w:r>
+          </w:p>
+          <w:p>
+            <w:pPr>
+              <w:rPr>
+                <w:rFonts w:ascii="Times New Roman" w:eastAsia="Times New Roman" w:hAnsi="Times New Roman" w:cs="Times New Roman"/>
+                <w:spacing w:val="-1"/>
+              </w:rPr>
+            </w:pPr>
+            <w:r>
+              <w:rPr>
+                <w:rFonts w:ascii="Times New Roman" w:eastAsia="Times New Roman" w:hAnsi="Times New Roman" w:cs="Times New Roman"/>
+                <w:spacing w:val="-1"/>
+              </w:rPr>
+              <w:t xml:space="preserve"> Regan Van Nguyen – 100%</w:t>
+            </w:r>
+          </w:p>
+          <w:p>
+            <w:pPr>
+              <w:rPr>
+                <w:rFonts w:ascii="Times New Roman" w:eastAsia="Times New Roman" w:hAnsi="Times New Roman" w:cs="Times New Roman"/>
+                <w:spacing w:val="-1"/>
+              </w:rPr>
+            </w:pPr>
+            <w:r>
+              <w:rPr>
+                <w:rFonts w:ascii="Times New Roman" w:eastAsia="Times New Roman" w:hAnsi="Times New Roman" w:cs="Times New Roman"/>
+                <w:spacing w:val="-1"/>
+              </w:rPr>
+              <w:t xml:space="preserve"> Aaron Banerjee – 100%</w:t>
             </w:r>
           </w:p>
           <w:p>
@@ -1729,6 +1923,13 @@
                 <w:spacing w:val="-1"/>
               </w:rPr>
             </w:pPr>
+            <w:r>
+              <w:rPr>
+                <w:rFonts w:ascii="Times New Roman" w:eastAsia="Times New Roman" w:hAnsi="Times New Roman" w:cs="Times New Roman"/>
+                <w:spacing w:val="-1"/>
+              </w:rPr>
+              <w:t xml:space="preserve"> Missed implementing changes using feedback from TA.</w:t>
+            </w:r>
           </w:p>
         </w:tc>
       </w:tr>
@@ -1779,6 +1980,13 @@
                 <w:spacing w:val="-1"/>
               </w:rPr>
             </w:pPr>
+            <w:r>
+              <w:rPr>
+                <w:rFonts w:ascii="Times New Roman" w:eastAsia="Times New Roman" w:hAnsi="Times New Roman" w:cs="Times New Roman"/>
+                <w:spacing w:val="-1"/>
+              </w:rPr>
+              <w:t xml:space="preserve"> Took notes during meeting with TA.</w:t>
+            </w:r>
           </w:p>
         </w:tc>
       </w:tr>
@@ -1853,7 +2061,7 @@
           <w:szCs w:val="34"/>
         </w:rPr>
         <w:drawing>
-          <wp:inline distT="0" distB="0" distL="0" distR="0">
+          <wp:inline distT="0" distB="0" distL="0" distR="0" wp14:anchorId="7AD1EB8A" wp14:editId="07F42F3E">
             <wp:extent cx="178594" cy="178594"/>
             <wp:effectExtent l="0" t="0" r="0" b="0"/>
             <wp:docPr id="306956271" name="Picture 1" descr=":books:"/>

</xml_diff>